<commit_message>
add specific tasks to meetingnote
</commit_message>
<xml_diff>
--- a/MeetingNotes/meetingnote2023.6.5.docx
+++ b/MeetingNotes/meetingnote2023.6.5.docx
@@ -1,6 +1,6 @@
 
 <file path=word/document.xml><?xml version="1.0" encoding="utf-8"?>
-<w:document xmlns:wpc="http://schemas.microsoft.com/office/word/2010/wordprocessingCanvas" xmlns:cx="http://schemas.microsoft.com/office/drawing/2014/chartex" xmlns:cx1="http://schemas.microsoft.com/office/drawing/2015/9/8/chartex" xmlns:cx2="http://schemas.microsoft.com/office/drawing/2015/10/21/chartex" xmlns:cx3="http://schemas.microsoft.com/office/drawing/2016/5/9/chartex" xmlns:cx4="http://schemas.microsoft.com/office/drawing/2016/5/10/chartex" xmlns:cx5="http://schemas.microsoft.com/office/drawing/2016/5/11/chartex" xmlns:cx6="http://schemas.microsoft.com/office/drawing/2016/5/12/chartex" xmlns:cx7="http://schemas.microsoft.com/office/drawing/2016/5/13/chartex" xmlns:cx8="http://schemas.microsoft.com/office/drawing/2016/5/14/chartex" xmlns:mc="http://schemas.openxmlformats.org/markup-compatibility/2006" xmlns:aink="http://schemas.microsoft.com/office/drawing/2016/ink" xmlns:am3d="http://schemas.microsoft.com/office/drawing/2017/model3d" xmlns:o="urn:schemas-microsoft-com:office:office" xmlns:oel="http://schemas.microsoft.com/office/2019/extlst" xmlns:r="http://schemas.openxmlformats.org/officeDocument/2006/relationships" xmlns:m="http://schemas.openxmlformats.org/officeDocument/2006/math" xmlns:v="urn:schemas-microsoft-com:vml" xmlns:wp14="http://schemas.microsoft.com/office/word/2010/wordprocessingDrawing" xmlns:wp="http://schemas.openxmlformats.org/drawingml/2006/wordprocessingDrawing" xmlns:w10="urn:schemas-microsoft-com:office:word" xmlns:w="http://schemas.openxmlformats.org/wordprocessingml/2006/main" xmlns:w14="http://schemas.microsoft.com/office/word/2010/wordml" xmlns:w15="http://schemas.microsoft.com/office/word/2012/wordml" xmlns:w16cex="http://schemas.microsoft.com/office/word/2018/wordml/cex" xmlns:w16cid="http://schemas.microsoft.com/office/word/2016/wordml/cid" xmlns:w16="http://schemas.microsoft.com/office/word/2018/wordml" xmlns:w16du="http://schemas.microsoft.com/office/word/2023/wordml/word16du" xmlns:w16sdtdh="http://schemas.microsoft.com/office/word/2020/wordml/sdtdatahash" xmlns:w16se="http://schemas.microsoft.com/office/word/2015/wordml/symex" xmlns:wpg="http://schemas.microsoft.com/office/word/2010/wordprocessingGroup" xmlns:wpi="http://schemas.microsoft.com/office/word/2010/wordprocessingInk" xmlns:wne="http://schemas.microsoft.com/office/word/2006/wordml" xmlns:wps="http://schemas.microsoft.com/office/word/2010/wordprocessingShape" mc:Ignorable="w14 w15 w16se w16cid w16 w16cex w16sdtdh wp14">
+<w:document xmlns:wpc="http://schemas.microsoft.com/office/word/2010/wordprocessingCanvas" xmlns:cx="http://schemas.microsoft.com/office/drawing/2014/chartex" xmlns:cx1="http://schemas.microsoft.com/office/drawing/2015/9/8/chartex" xmlns:cx2="http://schemas.microsoft.com/office/drawing/2015/10/21/chartex" xmlns:cx3="http://schemas.microsoft.com/office/drawing/2016/5/9/chartex" xmlns:cx4="http://schemas.microsoft.com/office/drawing/2016/5/10/chartex" xmlns:cx5="http://schemas.microsoft.com/office/drawing/2016/5/11/chartex" xmlns:cx6="http://schemas.microsoft.com/office/drawing/2016/5/12/chartex" xmlns:cx7="http://schemas.microsoft.com/office/drawing/2016/5/13/chartex" xmlns:cx8="http://schemas.microsoft.com/office/drawing/2016/5/14/chartex" xmlns:mc="http://schemas.openxmlformats.org/markup-compatibility/2006" xmlns:aink="http://schemas.microsoft.com/office/drawing/2016/ink" xmlns:am3d="http://schemas.microsoft.com/office/drawing/2017/model3d" xmlns:o="urn:schemas-microsoft-com:office:office" xmlns:oel="http://schemas.microsoft.com/office/2019/extlst" xmlns:r="http://schemas.openxmlformats.org/officeDocument/2006/relationships" xmlns:m="http://schemas.openxmlformats.org/officeDocument/2006/math" xmlns:v="urn:schemas-microsoft-com:vml" xmlns:wp14="http://schemas.microsoft.com/office/word/2010/wordprocessingDrawing" xmlns:wp="http://schemas.openxmlformats.org/drawingml/2006/wordprocessingDrawing" xmlns:w10="urn:schemas-microsoft-com:office:word" xmlns:w="http://schemas.openxmlformats.org/wordprocessingml/2006/main" xmlns:w14="http://schemas.microsoft.com/office/word/2010/wordml" xmlns:w15="http://schemas.microsoft.com/office/word/2012/wordml" xmlns:w16cex="http://schemas.microsoft.com/office/word/2018/wordml/cex" xmlns:w16cid="http://schemas.microsoft.com/office/word/2016/wordml/cid" xmlns:w16="http://schemas.microsoft.com/office/word/2018/wordml" xmlns:w16sdtdh="http://schemas.microsoft.com/office/word/2020/wordml/sdtdatahash" xmlns:w16se="http://schemas.microsoft.com/office/word/2015/wordml/symex" xmlns:wpg="http://schemas.microsoft.com/office/word/2010/wordprocessingGroup" xmlns:wpi="http://schemas.microsoft.com/office/word/2010/wordprocessingInk" xmlns:wne="http://schemas.microsoft.com/office/word/2006/wordml" xmlns:wps="http://schemas.microsoft.com/office/word/2010/wordprocessingShape" mc:Ignorable="w14 w15 w16se w16cid w16 w16cex w16sdtdh wp14">
   <w:body>
     <w:p>
       <w:pPr>
@@ -41,19 +41,11 @@
         </w:rPr>
         <w:t xml:space="preserve">Xia Jiang, </w:t>
       </w:r>
-      <w:proofErr w:type="spellStart"/>
-      <w:r>
-        <w:rPr>
-          <w:sz w:val="28"/>
-        </w:rPr>
-        <w:t>Yijun</w:t>
-      </w:r>
-      <w:proofErr w:type="spellEnd"/>
-      <w:r>
-        <w:rPr>
-          <w:sz w:val="28"/>
-        </w:rPr>
-        <w:t xml:space="preserve"> Zhou, Om Arora Jain</w:t>
+      <w:r>
+        <w:rPr>
+          <w:sz w:val="28"/>
+        </w:rPr>
+        <w:t>Yijun Zhou, Om Arora Jain</w:t>
       </w:r>
     </w:p>
     <w:p>
@@ -177,7 +169,23 @@
           <w:sz w:val="28"/>
           <w:szCs w:val="28"/>
         </w:rPr>
-        <w:t>Created a new repo for hillman academy train 2023, and invited Om as a collaborator.</w:t>
+        <w:t xml:space="preserve">Created a new repo for hillman academy train </w:t>
+      </w:r>
+      <w:proofErr w:type="gramStart"/>
+      <w:r>
+        <w:rPr>
+          <w:sz w:val="28"/>
+          <w:szCs w:val="28"/>
+        </w:rPr>
+        <w:t>2023, and</w:t>
+      </w:r>
+      <w:proofErr w:type="gramEnd"/>
+      <w:r>
+        <w:rPr>
+          <w:sz w:val="28"/>
+          <w:szCs w:val="28"/>
+        </w:rPr>
+        <w:t xml:space="preserve"> invited Om as a collaborator.</w:t>
       </w:r>
     </w:p>
     <w:p>
@@ -384,7 +392,27 @@
           <w:sz w:val="28"/>
           <w:szCs w:val="28"/>
         </w:rPr>
-        <w:t>Ongoing tasks that covers more than a week</w:t>
+        <w:t xml:space="preserve">Ongoing tasks that </w:t>
+      </w:r>
+      <w:proofErr w:type="gramStart"/>
+      <w:r>
+        <w:rPr>
+          <w:b/>
+          <w:bCs/>
+          <w:sz w:val="28"/>
+          <w:szCs w:val="28"/>
+        </w:rPr>
+        <w:t>covers</w:t>
+      </w:r>
+      <w:proofErr w:type="gramEnd"/>
+      <w:r>
+        <w:rPr>
+          <w:b/>
+          <w:bCs/>
+          <w:sz w:val="28"/>
+          <w:szCs w:val="28"/>
+        </w:rPr>
+        <w:t xml:space="preserve"> more than a week</w:t>
       </w:r>
     </w:p>
     <w:p>
@@ -522,6 +550,320 @@
           <w:szCs w:val="28"/>
         </w:rPr>
         <w:t xml:space="preserve">Less urgent tasks </w:t>
+      </w:r>
+    </w:p>
+    <w:p>
+      <w:pPr>
+        <w:spacing w:after="0" w:line="240" w:lineRule="auto"/>
+        <w:rPr>
+          <w:rFonts w:ascii="Times New Roman" w:eastAsia="Times New Roman" w:hAnsi="Times New Roman" w:cs="Times New Roman"/>
+          <w:sz w:val="24"/>
+          <w:szCs w:val="24"/>
+        </w:rPr>
+      </w:pPr>
+      <w:r>
+        <w:rPr>
+          <w:rFonts w:ascii="Arial" w:eastAsia="Times New Roman" w:hAnsi="Arial" w:cs="Arial"/>
+          <w:b/>
+          <w:bCs/>
+          <w:color w:val="000000"/>
+        </w:rPr>
+        <w:lastRenderedPageBreak/>
+        <w:t>Project Introduction:</w:t>
+      </w:r>
+    </w:p>
+    <w:p>
+      <w:pPr>
+        <w:spacing w:after="0" w:line="240" w:lineRule="auto"/>
+        <w:rPr>
+          <w:rFonts w:ascii="Times New Roman" w:eastAsia="Times New Roman" w:hAnsi="Times New Roman" w:cs="Times New Roman"/>
+          <w:sz w:val="24"/>
+          <w:szCs w:val="24"/>
+        </w:rPr>
+      </w:pPr>
+      <w:r>
+        <w:rPr>
+          <w:rFonts w:ascii="Arial" w:eastAsia="Times New Roman" w:hAnsi="Arial" w:cs="Arial"/>
+          <w:b/>
+          <w:bCs/>
+          <w:color w:val="000000"/>
+        </w:rPr>
+        <w:t>1.keras:</w:t>
+      </w:r>
+    </w:p>
+    <w:p>
+      <w:pPr>
+        <w:spacing w:after="0" w:line="240" w:lineRule="auto"/>
+        <w:rPr>
+          <w:rFonts w:ascii="Times New Roman" w:eastAsia="Times New Roman" w:hAnsi="Times New Roman" w:cs="Times New Roman"/>
+          <w:sz w:val="24"/>
+          <w:szCs w:val="24"/>
+        </w:rPr>
+      </w:pPr>
+      <w:r>
+        <w:rPr>
+          <w:rFonts w:ascii="Arial" w:eastAsia="Times New Roman" w:hAnsi="Arial" w:cs="Arial"/>
+          <w:color w:val="000000"/>
+        </w:rPr>
+        <w:t>Python/Deep learning/</w:t>
+      </w:r>
+      <w:proofErr w:type="spellStart"/>
+      <w:r>
+        <w:rPr>
+          <w:rFonts w:ascii="Arial" w:eastAsia="Times New Roman" w:hAnsi="Arial" w:cs="Arial"/>
+          <w:color w:val="000000"/>
+        </w:rPr>
+        <w:t>keras</w:t>
+      </w:r>
+      <w:proofErr w:type="spellEnd"/>
+      <w:r>
+        <w:rPr>
+          <w:rFonts w:ascii="Arial" w:eastAsia="Times New Roman" w:hAnsi="Arial" w:cs="Arial"/>
+          <w:color w:val="000000"/>
+        </w:rPr>
+        <w:t>/</w:t>
+      </w:r>
+      <w:proofErr w:type="spellStart"/>
+      <w:r>
+        <w:rPr>
+          <w:rFonts w:ascii="Arial" w:eastAsia="Times New Roman" w:hAnsi="Arial" w:cs="Arial"/>
+          <w:color w:val="000000"/>
+        </w:rPr>
+        <w:t>tensorflow</w:t>
+      </w:r>
+      <w:proofErr w:type="spellEnd"/>
+      <w:r>
+        <w:rPr>
+          <w:rFonts w:ascii="Arial" w:eastAsia="Times New Roman" w:hAnsi="Arial" w:cs="Arial"/>
+          <w:color w:val="000000"/>
+        </w:rPr>
+        <w:t>/grid search/…</w:t>
+      </w:r>
+    </w:p>
+    <w:p>
+      <w:pPr>
+        <w:spacing w:after="0" w:line="240" w:lineRule="auto"/>
+        <w:rPr>
+          <w:rFonts w:ascii="Times New Roman" w:eastAsia="Times New Roman" w:hAnsi="Times New Roman" w:cs="Times New Roman"/>
+          <w:sz w:val="24"/>
+          <w:szCs w:val="24"/>
+        </w:rPr>
+      </w:pPr>
+      <w:r>
+        <w:rPr>
+          <w:rFonts w:ascii="Arial" w:eastAsia="Times New Roman" w:hAnsi="Arial" w:cs="Arial"/>
+          <w:color w:val="000000"/>
+        </w:rPr>
+        <w:t xml:space="preserve">Program Path: </w:t>
+      </w:r>
+      <w:proofErr w:type="spellStart"/>
+      <w:r>
+        <w:rPr>
+          <w:rFonts w:ascii="Arial" w:eastAsia="Times New Roman" w:hAnsi="Arial" w:cs="Arial"/>
+          <w:color w:val="000000"/>
+        </w:rPr>
+        <w:t>dnm</w:t>
+      </w:r>
+      <w:proofErr w:type="spellEnd"/>
+      <w:r>
+        <w:rPr>
+          <w:rFonts w:ascii="Arial" w:eastAsia="Times New Roman" w:hAnsi="Arial" w:cs="Arial"/>
+          <w:color w:val="000000"/>
+        </w:rPr>
+        <w:t>/multistage_stage1_SHGS/SHGS_version2</w:t>
+      </w:r>
+    </w:p>
+    <w:p>
+      <w:pPr>
+        <w:spacing w:after="0" w:line="240" w:lineRule="auto"/>
+        <w:rPr>
+          <w:rFonts w:ascii="Times New Roman" w:eastAsia="Times New Roman" w:hAnsi="Times New Roman" w:cs="Times New Roman"/>
+          <w:sz w:val="24"/>
+          <w:szCs w:val="24"/>
+        </w:rPr>
+      </w:pPr>
+      <w:r>
+        <w:rPr>
+          <w:rFonts w:ascii="Arial" w:eastAsia="Times New Roman" w:hAnsi="Arial" w:cs="Arial"/>
+          <w:color w:val="000000"/>
+        </w:rPr>
+        <w:t>Result Path: DNM/multistage_stage1_SHGS/results</w:t>
+      </w:r>
+    </w:p>
+    <w:p>
+      <w:pPr>
+        <w:spacing w:after="240" w:line="240" w:lineRule="auto"/>
+        <w:rPr>
+          <w:rFonts w:ascii="Times New Roman" w:eastAsia="Times New Roman" w:hAnsi="Times New Roman" w:cs="Times New Roman"/>
+          <w:sz w:val="24"/>
+          <w:szCs w:val="24"/>
+        </w:rPr>
+      </w:pPr>
+    </w:p>
+    <w:p>
+      <w:pPr>
+        <w:spacing w:after="0" w:line="240" w:lineRule="auto"/>
+        <w:rPr>
+          <w:rFonts w:ascii="Times New Roman" w:eastAsia="Times New Roman" w:hAnsi="Times New Roman" w:cs="Times New Roman"/>
+          <w:sz w:val="24"/>
+          <w:szCs w:val="24"/>
+        </w:rPr>
+      </w:pPr>
+      <w:r>
+        <w:rPr>
+          <w:rFonts w:ascii="Arial" w:eastAsia="Times New Roman" w:hAnsi="Arial" w:cs="Arial"/>
+          <w:b/>
+          <w:bCs/>
+          <w:color w:val="000000"/>
+        </w:rPr>
+        <w:t>2.imed</w:t>
+      </w:r>
+    </w:p>
+    <w:p>
+      <w:pPr>
+        <w:spacing w:after="0" w:line="240" w:lineRule="auto"/>
+        <w:rPr>
+          <w:rFonts w:ascii="Times New Roman" w:eastAsia="Times New Roman" w:hAnsi="Times New Roman" w:cs="Times New Roman"/>
+          <w:sz w:val="24"/>
+          <w:szCs w:val="24"/>
+        </w:rPr>
+      </w:pPr>
+      <w:r>
+        <w:rPr>
+          <w:rFonts w:ascii="Arial" w:eastAsia="Times New Roman" w:hAnsi="Arial" w:cs="Arial"/>
+          <w:b/>
+          <w:bCs/>
+          <w:color w:val="000000"/>
+        </w:rPr>
+        <w:t>python/</w:t>
+      </w:r>
+      <w:proofErr w:type="spellStart"/>
+      <w:r>
+        <w:rPr>
+          <w:rFonts w:ascii="Arial" w:eastAsia="Times New Roman" w:hAnsi="Arial" w:cs="Arial"/>
+          <w:b/>
+          <w:bCs/>
+          <w:color w:val="000000"/>
+        </w:rPr>
+        <w:t>javascript</w:t>
+      </w:r>
+      <w:proofErr w:type="spellEnd"/>
+      <w:r>
+        <w:rPr>
+          <w:rFonts w:ascii="Arial" w:eastAsia="Times New Roman" w:hAnsi="Arial" w:cs="Arial"/>
+          <w:b/>
+          <w:bCs/>
+          <w:color w:val="000000"/>
+        </w:rPr>
+        <w:t>/</w:t>
+      </w:r>
+      <w:proofErr w:type="spellStart"/>
+      <w:r>
+        <w:rPr>
+          <w:rFonts w:ascii="Arial" w:eastAsia="Times New Roman" w:hAnsi="Arial" w:cs="Arial"/>
+          <w:b/>
+          <w:bCs/>
+          <w:color w:val="000000"/>
+        </w:rPr>
+        <w:t>css</w:t>
+      </w:r>
+      <w:proofErr w:type="spellEnd"/>
+      <w:r>
+        <w:rPr>
+          <w:rFonts w:ascii="Arial" w:eastAsia="Times New Roman" w:hAnsi="Arial" w:cs="Arial"/>
+          <w:b/>
+          <w:bCs/>
+          <w:color w:val="000000"/>
+        </w:rPr>
+        <w:t>/flask/…</w:t>
+      </w:r>
+    </w:p>
+    <w:p>
+      <w:pPr>
+        <w:spacing w:after="0" w:line="240" w:lineRule="auto"/>
+        <w:rPr>
+          <w:rFonts w:ascii="Times New Roman" w:eastAsia="Times New Roman" w:hAnsi="Times New Roman" w:cs="Times New Roman"/>
+          <w:sz w:val="24"/>
+          <w:szCs w:val="24"/>
+        </w:rPr>
+      </w:pPr>
+      <w:r>
+        <w:rPr>
+          <w:rFonts w:ascii="Arial" w:eastAsia="Times New Roman" w:hAnsi="Arial" w:cs="Arial"/>
+          <w:color w:val="000000"/>
+        </w:rPr>
+        <w:t>Imed.odpac.net</w:t>
+      </w:r>
+    </w:p>
+    <w:p>
+      <w:pPr>
+        <w:spacing w:after="240" w:line="240" w:lineRule="auto"/>
+        <w:rPr>
+          <w:rFonts w:ascii="Times New Roman" w:eastAsia="Times New Roman" w:hAnsi="Times New Roman" w:cs="Times New Roman"/>
+          <w:sz w:val="24"/>
+          <w:szCs w:val="24"/>
+        </w:rPr>
+      </w:pPr>
+    </w:p>
+    <w:p>
+      <w:pPr>
+        <w:spacing w:after="0" w:line="240" w:lineRule="auto"/>
+        <w:rPr>
+          <w:rFonts w:ascii="Times New Roman" w:eastAsia="Times New Roman" w:hAnsi="Times New Roman" w:cs="Times New Roman"/>
+          <w:sz w:val="24"/>
+          <w:szCs w:val="24"/>
+        </w:rPr>
+      </w:pPr>
+      <w:r>
+        <w:rPr>
+          <w:rFonts w:ascii="Arial" w:eastAsia="Times New Roman" w:hAnsi="Arial" w:cs="Arial"/>
+          <w:b/>
+          <w:bCs/>
+          <w:color w:val="000000"/>
+        </w:rPr>
+        <w:t>Work Assignments:</w:t>
+      </w:r>
+    </w:p>
+    <w:p>
+      <w:pPr>
+        <w:numPr>
+          <w:ilvl w:val="0"/>
+          <w:numId w:val="3"/>
+        </w:numPr>
+        <w:spacing w:after="0" w:line="240" w:lineRule="auto"/>
+        <w:textAlignment w:val="baseline"/>
+        <w:rPr>
+          <w:rFonts w:ascii="Arial" w:eastAsia="Times New Roman" w:hAnsi="Arial" w:cs="Arial"/>
+          <w:color w:val="000000"/>
+        </w:rPr>
+      </w:pPr>
+      <w:r>
+        <w:rPr>
+          <w:rFonts w:ascii="Arial" w:eastAsia="Times New Roman" w:hAnsi="Arial" w:cs="Arial"/>
+          <w:color w:val="000000"/>
+        </w:rPr>
+        <w:t>Get familiar with the basic concepts of deep learning/grid search</w:t>
+      </w:r>
+    </w:p>
+    <w:p>
+      <w:pPr>
+        <w:numPr>
+          <w:ilvl w:val="0"/>
+          <w:numId w:val="3"/>
+        </w:numPr>
+        <w:spacing w:after="0" w:line="240" w:lineRule="auto"/>
+        <w:textAlignment w:val="baseline"/>
+        <w:rPr>
+          <w:rFonts w:ascii="Arial" w:eastAsia="Times New Roman" w:hAnsi="Arial" w:cs="Arial"/>
+          <w:color w:val="000000"/>
+        </w:rPr>
+      </w:pPr>
+      <w:r>
+        <w:rPr>
+          <w:rFonts w:ascii="Arial" w:eastAsia="Times New Roman" w:hAnsi="Arial" w:cs="Arial"/>
+          <w:color w:val="000000"/>
+        </w:rPr>
+        <w:t>Look through the program and result</w:t>
       </w:r>
     </w:p>
     <w:p/>
@@ -537,7 +879,7 @@
 </file>
 
 <file path=word/numbering.xml><?xml version="1.0" encoding="utf-8"?>
-<w:numbering xmlns:wpc="http://schemas.microsoft.com/office/word/2010/wordprocessingCanvas" xmlns:cx="http://schemas.microsoft.com/office/drawing/2014/chartex" xmlns:cx1="http://schemas.microsoft.com/office/drawing/2015/9/8/chartex" xmlns:cx2="http://schemas.microsoft.com/office/drawing/2015/10/21/chartex" xmlns:cx3="http://schemas.microsoft.com/office/drawing/2016/5/9/chartex" xmlns:cx4="http://schemas.microsoft.com/office/drawing/2016/5/10/chartex" xmlns:cx5="http://schemas.microsoft.com/office/drawing/2016/5/11/chartex" xmlns:cx6="http://schemas.microsoft.com/office/drawing/2016/5/12/chartex" xmlns:cx7="http://schemas.microsoft.com/office/drawing/2016/5/13/chartex" xmlns:cx8="http://schemas.microsoft.com/office/drawing/2016/5/14/chartex" xmlns:mc="http://schemas.openxmlformats.org/markup-compatibility/2006" xmlns:aink="http://schemas.microsoft.com/office/drawing/2016/ink" xmlns:am3d="http://schemas.microsoft.com/office/drawing/2017/model3d" xmlns:o="urn:schemas-microsoft-com:office:office" xmlns:oel="http://schemas.microsoft.com/office/2019/extlst" xmlns:r="http://schemas.openxmlformats.org/officeDocument/2006/relationships" xmlns:m="http://schemas.openxmlformats.org/officeDocument/2006/math" xmlns:v="urn:schemas-microsoft-com:vml" xmlns:wp14="http://schemas.microsoft.com/office/word/2010/wordprocessingDrawing" xmlns:wp="http://schemas.openxmlformats.org/drawingml/2006/wordprocessingDrawing" xmlns:w10="urn:schemas-microsoft-com:office:word" xmlns:w="http://schemas.openxmlformats.org/wordprocessingml/2006/main" xmlns:w14="http://schemas.microsoft.com/office/word/2010/wordml" xmlns:w15="http://schemas.microsoft.com/office/word/2012/wordml" xmlns:w16cex="http://schemas.microsoft.com/office/word/2018/wordml/cex" xmlns:w16cid="http://schemas.microsoft.com/office/word/2016/wordml/cid" xmlns:w16="http://schemas.microsoft.com/office/word/2018/wordml" xmlns:w16du="http://schemas.microsoft.com/office/word/2023/wordml/word16du" xmlns:w16sdtdh="http://schemas.microsoft.com/office/word/2020/wordml/sdtdatahash" xmlns:w16se="http://schemas.microsoft.com/office/word/2015/wordml/symex" xmlns:wpg="http://schemas.microsoft.com/office/word/2010/wordprocessingGroup" xmlns:wpi="http://schemas.microsoft.com/office/word/2010/wordprocessingInk" xmlns:wne="http://schemas.microsoft.com/office/word/2006/wordml" xmlns:wps="http://schemas.microsoft.com/office/word/2010/wordprocessingShape" mc:Ignorable="w14 w15 w16se w16cid w16 w16cex w16sdtdh wp14">
+<w:numbering xmlns:wpc="http://schemas.microsoft.com/office/word/2010/wordprocessingCanvas" xmlns:cx="http://schemas.microsoft.com/office/drawing/2014/chartex" xmlns:cx1="http://schemas.microsoft.com/office/drawing/2015/9/8/chartex" xmlns:cx2="http://schemas.microsoft.com/office/drawing/2015/10/21/chartex" xmlns:cx3="http://schemas.microsoft.com/office/drawing/2016/5/9/chartex" xmlns:cx4="http://schemas.microsoft.com/office/drawing/2016/5/10/chartex" xmlns:cx5="http://schemas.microsoft.com/office/drawing/2016/5/11/chartex" xmlns:cx6="http://schemas.microsoft.com/office/drawing/2016/5/12/chartex" xmlns:cx7="http://schemas.microsoft.com/office/drawing/2016/5/13/chartex" xmlns:cx8="http://schemas.microsoft.com/office/drawing/2016/5/14/chartex" xmlns:mc="http://schemas.openxmlformats.org/markup-compatibility/2006" xmlns:aink="http://schemas.microsoft.com/office/drawing/2016/ink" xmlns:am3d="http://schemas.microsoft.com/office/drawing/2017/model3d" xmlns:o="urn:schemas-microsoft-com:office:office" xmlns:oel="http://schemas.microsoft.com/office/2019/extlst" xmlns:r="http://schemas.openxmlformats.org/officeDocument/2006/relationships" xmlns:m="http://schemas.openxmlformats.org/officeDocument/2006/math" xmlns:v="urn:schemas-microsoft-com:vml" xmlns:wp14="http://schemas.microsoft.com/office/word/2010/wordprocessingDrawing" xmlns:wp="http://schemas.openxmlformats.org/drawingml/2006/wordprocessingDrawing" xmlns:w10="urn:schemas-microsoft-com:office:word" xmlns:w="http://schemas.openxmlformats.org/wordprocessingml/2006/main" xmlns:w14="http://schemas.microsoft.com/office/word/2010/wordml" xmlns:w15="http://schemas.microsoft.com/office/word/2012/wordml" xmlns:w16cex="http://schemas.microsoft.com/office/word/2018/wordml/cex" xmlns:w16cid="http://schemas.microsoft.com/office/word/2016/wordml/cid" xmlns:w16="http://schemas.microsoft.com/office/word/2018/wordml" xmlns:w16sdtdh="http://schemas.microsoft.com/office/word/2020/wordml/sdtdatahash" xmlns:w16se="http://schemas.microsoft.com/office/word/2015/wordml/symex" xmlns:wpg="http://schemas.microsoft.com/office/word/2010/wordprocessingGroup" xmlns:wpi="http://schemas.microsoft.com/office/word/2010/wordprocessingInk" xmlns:wne="http://schemas.microsoft.com/office/word/2006/wordml" xmlns:wps="http://schemas.microsoft.com/office/word/2010/wordprocessingShape" mc:Ignorable="w14 w15 w16se w16cid w16 w16cex w16sdtdh wp14">
   <w:abstractNum w:abstractNumId="0" w15:restartNumberingAfterBreak="0">
     <w:nsid w:val="284B0DE4"/>
     <w:multiLevelType w:val="hybridMultilevel"/>
@@ -628,6 +970,119 @@
     </w:lvl>
   </w:abstractNum>
   <w:abstractNum w:abstractNumId="1" w15:restartNumberingAfterBreak="0">
+    <w:nsid w:val="290C641B"/>
+    <w:multiLevelType w:val="multilevel"/>
+    <w:tmpl w:val="5F14038E"/>
+    <w:lvl w:ilvl="0">
+      <w:start w:val="1"/>
+      <w:numFmt w:val="decimal"/>
+      <w:lvlText w:val="%1."/>
+      <w:lvlJc w:val="left"/>
+      <w:pPr>
+        <w:tabs>
+          <w:tab w:val="num" w:pos="720"/>
+        </w:tabs>
+        <w:ind w:left="720" w:hanging="360"/>
+      </w:pPr>
+    </w:lvl>
+    <w:lvl w:ilvl="1" w:tentative="1">
+      <w:start w:val="1"/>
+      <w:numFmt w:val="decimal"/>
+      <w:lvlText w:val="%2."/>
+      <w:lvlJc w:val="left"/>
+      <w:pPr>
+        <w:tabs>
+          <w:tab w:val="num" w:pos="1440"/>
+        </w:tabs>
+        <w:ind w:left="1440" w:hanging="360"/>
+      </w:pPr>
+    </w:lvl>
+    <w:lvl w:ilvl="2" w:tentative="1">
+      <w:start w:val="1"/>
+      <w:numFmt w:val="decimal"/>
+      <w:lvlText w:val="%3."/>
+      <w:lvlJc w:val="left"/>
+      <w:pPr>
+        <w:tabs>
+          <w:tab w:val="num" w:pos="2160"/>
+        </w:tabs>
+        <w:ind w:left="2160" w:hanging="360"/>
+      </w:pPr>
+    </w:lvl>
+    <w:lvl w:ilvl="3" w:tentative="1">
+      <w:start w:val="1"/>
+      <w:numFmt w:val="decimal"/>
+      <w:lvlText w:val="%4."/>
+      <w:lvlJc w:val="left"/>
+      <w:pPr>
+        <w:tabs>
+          <w:tab w:val="num" w:pos="2880"/>
+        </w:tabs>
+        <w:ind w:left="2880" w:hanging="360"/>
+      </w:pPr>
+    </w:lvl>
+    <w:lvl w:ilvl="4" w:tentative="1">
+      <w:start w:val="1"/>
+      <w:numFmt w:val="decimal"/>
+      <w:lvlText w:val="%5."/>
+      <w:lvlJc w:val="left"/>
+      <w:pPr>
+        <w:tabs>
+          <w:tab w:val="num" w:pos="3600"/>
+        </w:tabs>
+        <w:ind w:left="3600" w:hanging="360"/>
+      </w:pPr>
+    </w:lvl>
+    <w:lvl w:ilvl="5" w:tentative="1">
+      <w:start w:val="1"/>
+      <w:numFmt w:val="decimal"/>
+      <w:lvlText w:val="%6."/>
+      <w:lvlJc w:val="left"/>
+      <w:pPr>
+        <w:tabs>
+          <w:tab w:val="num" w:pos="4320"/>
+        </w:tabs>
+        <w:ind w:left="4320" w:hanging="360"/>
+      </w:pPr>
+    </w:lvl>
+    <w:lvl w:ilvl="6" w:tentative="1">
+      <w:start w:val="1"/>
+      <w:numFmt w:val="decimal"/>
+      <w:lvlText w:val="%7."/>
+      <w:lvlJc w:val="left"/>
+      <w:pPr>
+        <w:tabs>
+          <w:tab w:val="num" w:pos="5040"/>
+        </w:tabs>
+        <w:ind w:left="5040" w:hanging="360"/>
+      </w:pPr>
+    </w:lvl>
+    <w:lvl w:ilvl="7" w:tentative="1">
+      <w:start w:val="1"/>
+      <w:numFmt w:val="decimal"/>
+      <w:lvlText w:val="%8."/>
+      <w:lvlJc w:val="left"/>
+      <w:pPr>
+        <w:tabs>
+          <w:tab w:val="num" w:pos="5760"/>
+        </w:tabs>
+        <w:ind w:left="5760" w:hanging="360"/>
+      </w:pPr>
+    </w:lvl>
+    <w:lvl w:ilvl="8" w:tentative="1">
+      <w:start w:val="1"/>
+      <w:numFmt w:val="decimal"/>
+      <w:lvlText w:val="%9."/>
+      <w:lvlJc w:val="left"/>
+      <w:pPr>
+        <w:tabs>
+          <w:tab w:val="num" w:pos="6480"/>
+        </w:tabs>
+        <w:ind w:left="6480" w:hanging="360"/>
+      </w:pPr>
+    </w:lvl>
+  </w:abstractNum>
+  <w:abstractNum w:abstractNumId="2" w15:restartNumberingAfterBreak="0">
     <w:nsid w:val="3FE044A2"/>
     <w:multiLevelType w:val="hybridMultilevel"/>
     <w:tmpl w:val="2CCE382A"/>
@@ -717,10 +1172,13 @@
     </w:lvl>
   </w:abstractNum>
   <w:num w:numId="1" w16cid:durableId="855077962">
-    <w:abstractNumId w:val="1"/>
+    <w:abstractNumId w:val="2"/>
   </w:num>
   <w:num w:numId="2" w16cid:durableId="730539346">
     <w:abstractNumId w:val="0"/>
+  </w:num>
+  <w:num w:numId="3" w16cid:durableId="436411053">
+    <w:abstractNumId w:val="1"/>
   </w:num>
 </w:numbering>
 </file>
@@ -1180,6 +1638,22 @@
     <w:semiHidden/>
     <w:rsid w:val="00A34745"/>
   </w:style>
+  <w:style w:type="paragraph" w:styleId="NormalWeb">
+    <w:name w:val="Normal (Web)"/>
+    <w:basedOn w:val="Normal"/>
+    <w:uiPriority w:val="99"/>
+    <w:semiHidden/>
+    <w:unhideWhenUsed/>
+    <w:rsid w:val="00DA7613"/>
+    <w:pPr>
+      <w:spacing w:before="100" w:beforeAutospacing="1" w:after="100" w:afterAutospacing="1" w:line="240" w:lineRule="auto"/>
+    </w:pPr>
+    <w:rPr>
+      <w:rFonts w:ascii="Times New Roman" w:eastAsia="Times New Roman" w:hAnsi="Times New Roman" w:cs="Times New Roman"/>
+      <w:sz w:val="24"/>
+      <w:szCs w:val="24"/>
+    </w:rPr>
+  </w:style>
 </w:styles>
 </file>
 

</xml_diff>